<commit_message>
Minor updates related to title
</commit_message>
<xml_diff>
--- a/WordDocument2.docx
+++ b/WordDocument2.docx
@@ -10,7 +10,15 @@
         <w:t>2</w:t>
       </w:r>
       <w:r>
-        <w:t>, version 1</w:t>
+        <w:t xml:space="preserve">, version </w:t>
+      </w:r>
+      <w:r>
+        <w:t>2</w:t>
+      </w:r>
+    </w:p>
+    <w:p>
+      <w:r>
+        <w:t>Content updated</w:t>
       </w:r>
     </w:p>
     <w:p/>

</xml_diff>

<commit_message>
Minor refresh, new chapter on XYZ added
XYZ is about being more robust
</commit_message>
<xml_diff>
--- a/WordDocument2.docx
+++ b/WordDocument2.docx
@@ -21,7 +21,16 @@
         <w:t>Content updated</w:t>
       </w:r>
     </w:p>
-    <w:p/>
+    <w:p>
+      <w:r>
+        <w:t xml:space="preserve">Chapter on XYZ </w:t>
+      </w:r>
+    </w:p>
+    <w:p>
+      <w:r>
+        <w:t>XYZ is the best thing</w:t>
+      </w:r>
+    </w:p>
     <w:sectPr>
       <w:pgSz w:w="12240" w:h="15840"/>
       <w:pgMar w:top="1440" w:right="1440" w:bottom="1440" w:left="1440" w:header="708" w:footer="708" w:gutter="0"/>

</xml_diff>

<commit_message>
Major refresh, product names changed
Product names changed from AAA to BBB
</commit_message>
<xml_diff>
--- a/WordDocument2.docx
+++ b/WordDocument2.docx
@@ -12,14 +12,21 @@
       <w:r>
         <w:t xml:space="preserve">, version </w:t>
       </w:r>
+      <w:proofErr w:type="gramStart"/>
       <w:r>
         <w:t>2</w:t>
       </w:r>
+      <w:proofErr w:type="gramEnd"/>
     </w:p>
     <w:p>
       <w:r>
-        <w:t>Content updated</w:t>
-      </w:r>
+        <w:t xml:space="preserve">Content </w:t>
+      </w:r>
+      <w:proofErr w:type="gramStart"/>
+      <w:r>
+        <w:t>updated</w:t>
+      </w:r>
+      <w:proofErr w:type="gramEnd"/>
     </w:p>
     <w:p>
       <w:r>
@@ -28,9 +35,27 @@
     </w:p>
     <w:p>
       <w:r>
-        <w:t>XYZ is the best thing</w:t>
-      </w:r>
+        <w:t xml:space="preserve">XYZ is the best </w:t>
+      </w:r>
+      <w:proofErr w:type="gramStart"/>
+      <w:r>
+        <w:t>thing</w:t>
+      </w:r>
+      <w:proofErr w:type="gramEnd"/>
     </w:p>
+    <w:p/>
+    <w:p/>
+    <w:p>
+      <w:r>
+        <w:t xml:space="preserve">This is a major </w:t>
+      </w:r>
+      <w:proofErr w:type="gramStart"/>
+      <w:r>
+        <w:t>refresh</w:t>
+      </w:r>
+      <w:proofErr w:type="gramEnd"/>
+    </w:p>
+    <w:p/>
     <w:sectPr>
       <w:pgSz w:w="12240" w:h="15840"/>
       <w:pgMar w:top="1440" w:right="1440" w:bottom="1440" w:left="1440" w:header="708" w:footer="708" w:gutter="0"/>

</xml_diff>